<commit_message>
Remove last comments, seperate optional parts
</commit_message>
<xml_diff>
--- a/Project/deel-3c-relationships/stories/17 Create Membership for registered User.docx
+++ b/Project/deel-3c-relationships/stories/17 Create Membership for registered User.docx
@@ -25,7 +25,6 @@
           <w:dataBinding w:prefixMappings="xmlns:ns0='http://purl.org/dc/elements/1.1/' xmlns:ns1='http://schemas.openxmlformats.org/package/2006/metadata/core-properties' " w:xpath="/ns1:coreProperties[1]/ns0:title[1]" w:storeItemID="{6C3C8BC8-F283-45AE-878A-BAB7291924A1}"/>
           <w:text/>
         </w:sdtPr>
-        <w:sdtEndPr/>
         <w:sdtContent>
           <w:r>
             <w:rPr>
@@ -1449,121 +1448,6 @@
               <w:t>”: “Invalid number of free loans for membership type.”</w:t>
             </w:r>
           </w:p>
-          <w:p>
-            <w:pPr>
-              <w:pStyle w:val="ListParagraph"/>
-              <w:numPr>
-                <w:ilvl w:val="0"/>
-                <w:numId w:val="4"/>
-              </w:numPr>
-              <w:textAlignment w:val="baseline"/>
-              <w:rPr>
-                <w:rFonts w:cstheme="minorHAnsi"/>
-                <w:sz w:val="20"/>
-                <w:szCs w:val="20"/>
-                <w:lang w:val="en-US"/>
-              </w:rPr>
-            </w:pPr>
-            <w:r>
-              <w:rPr>
-                <w:rFonts w:cstheme="minorHAnsi"/>
-                <w:sz w:val="20"/>
-                <w:szCs w:val="20"/>
-                <w:lang w:val="en-US"/>
-              </w:rPr>
-              <w:t>[Optional] “type”: “Type should be chosen from BRONZE, SILVER or GOLD”</w:t>
-            </w:r>
-          </w:p>
-          <w:p>
-            <w:pPr>
-              <w:pStyle w:val="ListParagraph"/>
-              <w:numPr>
-                <w:ilvl w:val="0"/>
-                <w:numId w:val="4"/>
-              </w:numPr>
-              <w:textAlignment w:val="baseline"/>
-              <w:rPr>
-                <w:rFonts w:cstheme="minorHAnsi"/>
-                <w:sz w:val="20"/>
-                <w:szCs w:val="20"/>
-                <w:lang w:val="en-US"/>
-              </w:rPr>
-            </w:pPr>
-            <w:r>
-              <w:rPr>
-                <w:rFonts w:cstheme="minorHAnsi"/>
-                <w:sz w:val="20"/>
-                <w:szCs w:val="20"/>
-                <w:lang w:val="en-US"/>
-              </w:rPr>
-              <w:t>[Optional] “</w:t>
-            </w:r>
-            <w:proofErr w:type="spellStart"/>
-            <w:r>
-              <w:rPr>
-                <w:rFonts w:cstheme="minorHAnsi"/>
-                <w:sz w:val="20"/>
-                <w:szCs w:val="20"/>
-                <w:lang w:val="en-US"/>
-              </w:rPr>
-              <w:t>startDate</w:t>
-            </w:r>
-            <w:proofErr w:type="spellEnd"/>
-            <w:r>
-              <w:rPr>
-                <w:rFonts w:cstheme="minorHAnsi"/>
-                <w:sz w:val="20"/>
-                <w:szCs w:val="20"/>
-                <w:lang w:val="en-US"/>
-              </w:rPr>
-              <w:t>”: “Start date must have the format YYY-MM-DD”</w:t>
-            </w:r>
-          </w:p>
-          <w:p>
-            <w:pPr>
-              <w:pStyle w:val="ListParagraph"/>
-              <w:numPr>
-                <w:ilvl w:val="0"/>
-                <w:numId w:val="4"/>
-              </w:numPr>
-              <w:textAlignment w:val="baseline"/>
-              <w:rPr>
-                <w:rFonts w:cstheme="minorHAnsi"/>
-                <w:sz w:val="20"/>
-                <w:szCs w:val="20"/>
-                <w:lang w:val="en-US"/>
-              </w:rPr>
-            </w:pPr>
-            <w:r>
-              <w:rPr>
-                <w:rFonts w:cstheme="minorHAnsi"/>
-                <w:sz w:val="20"/>
-                <w:szCs w:val="20"/>
-                <w:lang w:val="en-US"/>
-              </w:rPr>
-              <w:t>[Optional] “</w:t>
-            </w:r>
-            <w:proofErr w:type="spellStart"/>
-            <w:r>
-              <w:rPr>
-                <w:rFonts w:cstheme="minorHAnsi"/>
-                <w:sz w:val="20"/>
-                <w:szCs w:val="20"/>
-                <w:lang w:val="en-US"/>
-              </w:rPr>
-              <w:t>endDate</w:t>
-            </w:r>
-            <w:proofErr w:type="spellEnd"/>
-            <w:r>
-              <w:rPr>
-                <w:rFonts w:cstheme="minorHAnsi"/>
-                <w:sz w:val="20"/>
-                <w:szCs w:val="20"/>
-                <w:lang w:val="en-US"/>
-              </w:rPr>
-              <w:t>”: “End date must have the format YYY-MM-DD”</w:t>
-            </w:r>
-          </w:p>
         </w:tc>
       </w:tr>
       <w:tr>
@@ -1961,6 +1845,19 @@
     </w:p>
     <w:p>
       <w:pPr>
+        <w:rPr>
+          <w:lang w:val="en-US"/>
+        </w:rPr>
+      </w:pPr>
+      <w:r>
+        <w:rPr>
+          <w:lang w:val="en-US"/>
+        </w:rPr>
+        <w:br w:type="page"/>
+      </w:r>
+    </w:p>
+    <w:p>
+      <w:pPr>
         <w:pStyle w:val="Heading2"/>
         <w:numPr>
           <w:ilvl w:val="0"/>
@@ -2111,21 +2008,59 @@
         <w:rPr>
           <w:lang w:val="en-US"/>
         </w:rPr>
-        <w:t>[Optional] Remove the field “</w:t>
+        <w:t>Add new functionalities</w:t>
+      </w:r>
+      <w:r>
+        <w:rPr>
+          <w:lang w:val="en-US"/>
+        </w:rPr>
+        <w:t xml:space="preserve"> concerning membership</w:t>
+      </w:r>
+      <w:r>
+        <w:rPr>
+          <w:lang w:val="en-US"/>
+        </w:rPr>
+        <w:t xml:space="preserve"> to</w:t>
+      </w:r>
+      <w:r>
+        <w:rPr>
+          <w:lang w:val="en-US"/>
+        </w:rPr>
+        <w:t xml:space="preserve"> the classes</w:t>
+      </w:r>
+      <w:r>
+        <w:rPr>
+          <w:lang w:val="en-US"/>
+        </w:rPr>
+        <w:t xml:space="preserve"> </w:t>
       </w:r>
       <w:proofErr w:type="spellStart"/>
       <w:r>
         <w:rPr>
           <w:lang w:val="en-US"/>
         </w:rPr>
-        <w:t>membershipYears</w:t>
+        <w:t>UserService</w:t>
       </w:r>
       <w:proofErr w:type="spellEnd"/>
       <w:r>
         <w:rPr>
           <w:lang w:val="en-US"/>
         </w:rPr>
-        <w:t>” in the class User.</w:t>
+        <w:t xml:space="preserve"> and </w:t>
+      </w:r>
+      <w:proofErr w:type="spellStart"/>
+      <w:r>
+        <w:rPr>
+          <w:lang w:val="en-US"/>
+        </w:rPr>
+        <w:t>UserRestController</w:t>
+      </w:r>
+      <w:proofErr w:type="spellEnd"/>
+      <w:r>
+        <w:rPr>
+          <w:lang w:val="en-US"/>
+        </w:rPr>
+        <w:t xml:space="preserve">. </w:t>
       </w:r>
     </w:p>
     <w:p>
@@ -2136,90 +2071,173 @@
           <w:numId w:val="5"/>
         </w:numPr>
         <w:rPr>
-          <w:lang w:val="en-US"/>
-        </w:rPr>
-      </w:pPr>
-      <w:r>
-        <w:rPr>
-          <w:lang w:val="en-US"/>
-        </w:rPr>
-        <w:t>Add new functionalities</w:t>
-      </w:r>
-      <w:r>
-        <w:rPr>
-          <w:lang w:val="en-US"/>
-        </w:rPr>
-        <w:t xml:space="preserve"> concerning membership</w:t>
-      </w:r>
-      <w:r>
-        <w:rPr>
-          <w:lang w:val="en-US"/>
-        </w:rPr>
-        <w:t xml:space="preserve"> to</w:t>
-      </w:r>
-      <w:r>
-        <w:rPr>
-          <w:lang w:val="en-US"/>
-        </w:rPr>
-        <w:t xml:space="preserve"> the classes</w:t>
-      </w:r>
-      <w:r>
-        <w:rPr>
-          <w:lang w:val="en-US"/>
-        </w:rPr>
-        <w:t xml:space="preserve"> </w:t>
+          <w:lang w:val="nl-BE"/>
+        </w:rPr>
+      </w:pPr>
+      <w:r>
+        <w:rPr>
+          <w:lang w:val="en-US"/>
+        </w:rPr>
+        <w:t xml:space="preserve">You do not need to validate the format of membership type and start and end dates. In other words, you only need to test cases where the membership type is BRONZE, SILVER or GOLD. </w:t>
+      </w:r>
+      <w:r>
+        <w:rPr>
+          <w:lang w:val="nl-BE"/>
+        </w:rPr>
+        <w:t xml:space="preserve">The date follows the format YYYY-MM-DD. </w:t>
+      </w:r>
+    </w:p>
+    <w:p>
+      <w:pPr>
+        <w:pStyle w:val="Heading2"/>
+        <w:numPr>
+          <w:ilvl w:val="0"/>
+          <w:numId w:val="0"/>
+        </w:numPr>
+      </w:pPr>
+      <w:r>
+        <w:t xml:space="preserve">Extra - </w:t>
       </w:r>
       <w:proofErr w:type="spellStart"/>
       <w:r>
-        <w:rPr>
-          <w:lang w:val="en-US"/>
-        </w:rPr>
-        <w:t>UserService</w:t>
+        <w:t>Optional</w:t>
       </w:r>
       <w:proofErr w:type="spellEnd"/>
-      <w:r>
-        <w:rPr>
-          <w:lang w:val="en-US"/>
-        </w:rPr>
-        <w:t xml:space="preserve"> and </w:t>
-      </w:r>
-      <w:proofErr w:type="spellStart"/>
-      <w:r>
-        <w:rPr>
-          <w:lang w:val="en-US"/>
-        </w:rPr>
-        <w:t>UserRestController</w:t>
-      </w:r>
-      <w:proofErr w:type="spellEnd"/>
-      <w:r>
-        <w:rPr>
-          <w:lang w:val="en-US"/>
-        </w:rPr>
-        <w:t xml:space="preserve">. </w:t>
-      </w:r>
     </w:p>
     <w:p>
       <w:pPr>
         <w:pStyle w:val="ListParagraph"/>
         <w:numPr>
           <w:ilvl w:val="0"/>
-          <w:numId w:val="5"/>
+          <w:numId w:val="8"/>
         </w:numPr>
-        <w:rPr>
-          <w:lang w:val="nl-BE"/>
-        </w:rPr>
-      </w:pPr>
-      <w:r>
-        <w:rPr>
-          <w:lang w:val="en-US"/>
-        </w:rPr>
-        <w:t xml:space="preserve">You do not need to validate the format of membership type and start and end dates. In other words, you only need to test cases where the membership type is BRONZE, SILVER or GOLD. </w:t>
-      </w:r>
-      <w:r>
-        <w:rPr>
-          <w:lang w:val="nl-BE"/>
-        </w:rPr>
-        <w:t xml:space="preserve">The date follows the format YYYY-MM-DD. </w:t>
+        <w:spacing w:line="256" w:lineRule="auto"/>
+        <w:rPr>
+          <w:lang w:val="en-US" w:eastAsia="nl-NL"/>
+        </w:rPr>
+      </w:pPr>
+      <w:r>
+        <w:rPr>
+          <w:lang w:val="en-US" w:eastAsia="nl-NL"/>
+        </w:rPr>
+        <w:t xml:space="preserve">As an optional requirement, you can </w:t>
+      </w:r>
+      <w:r>
+        <w:rPr>
+          <w:lang w:val="en-US" w:eastAsia="nl-NL"/>
+        </w:rPr>
+        <w:t xml:space="preserve">try to validate the membership type and the start &amp; </w:t>
+      </w:r>
+      <w:r>
+        <w:rPr>
+          <w:lang w:val="en-US" w:eastAsia="nl-NL"/>
+        </w:rPr>
+        <w:t>end date</w:t>
+      </w:r>
+      <w:r>
+        <w:rPr>
+          <w:lang w:val="en-US" w:eastAsia="nl-NL"/>
+        </w:rPr>
+        <w:t xml:space="preserve"> (search for yourself on how you can validate – for instance – a date)</w:t>
+      </w:r>
+      <w:r>
+        <w:rPr>
+          <w:lang w:val="en-US" w:eastAsia="nl-NL"/>
+        </w:rPr>
+        <w:t>. The following errors are returned when the input is not valid:</w:t>
+      </w:r>
+    </w:p>
+    <w:p>
+      <w:pPr>
+        <w:pStyle w:val="ListParagraph"/>
+        <w:numPr>
+          <w:ilvl w:val="1"/>
+          <w:numId w:val="8"/>
+        </w:numPr>
+        <w:spacing w:line="256" w:lineRule="auto"/>
+        <w:rPr>
+          <w:lang w:val="en-US" w:eastAsia="nl-NL"/>
+        </w:rPr>
+      </w:pPr>
+      <w:r>
+        <w:rPr>
+          <w:rFonts w:cstheme="minorHAnsi"/>
+          <w:lang w:val="en-US"/>
+        </w:rPr>
+        <w:t>“type”: “Type should be chosen from BRONZE, SILVER or GOLD”</w:t>
+      </w:r>
+    </w:p>
+    <w:p>
+      <w:pPr>
+        <w:pStyle w:val="ListParagraph"/>
+        <w:numPr>
+          <w:ilvl w:val="1"/>
+          <w:numId w:val="8"/>
+        </w:numPr>
+        <w:textAlignment w:val="baseline"/>
+        <w:rPr>
+          <w:rFonts w:cstheme="minorHAnsi"/>
+          <w:lang w:val="en-US"/>
+        </w:rPr>
+      </w:pPr>
+      <w:r>
+        <w:rPr>
+          <w:rFonts w:cstheme="minorHAnsi"/>
+          <w:lang w:val="en-US"/>
+        </w:rPr>
+        <w:t>“</w:t>
+      </w:r>
+      <w:proofErr w:type="spellStart"/>
+      <w:r>
+        <w:rPr>
+          <w:rFonts w:cstheme="minorHAnsi"/>
+          <w:lang w:val="en-US"/>
+        </w:rPr>
+        <w:t>startDate</w:t>
+      </w:r>
+      <w:proofErr w:type="spellEnd"/>
+      <w:r>
+        <w:rPr>
+          <w:rFonts w:cstheme="minorHAnsi"/>
+          <w:lang w:val="en-US"/>
+        </w:rPr>
+        <w:t>”: “Start date must have the format YYY-MM-DD”</w:t>
+      </w:r>
+    </w:p>
+    <w:p>
+      <w:pPr>
+        <w:pStyle w:val="ListParagraph"/>
+        <w:numPr>
+          <w:ilvl w:val="1"/>
+          <w:numId w:val="8"/>
+        </w:numPr>
+        <w:spacing w:line="256" w:lineRule="auto"/>
+        <w:rPr>
+          <w:lang w:val="en-US" w:eastAsia="nl-NL"/>
+        </w:rPr>
+      </w:pPr>
+      <w:r>
+        <w:rPr>
+          <w:rFonts w:cstheme="minorHAnsi"/>
+          <w:lang w:val="en-US"/>
+        </w:rPr>
+        <w:t>“</w:t>
+      </w:r>
+      <w:proofErr w:type="spellStart"/>
+      <w:r>
+        <w:rPr>
+          <w:rFonts w:cstheme="minorHAnsi"/>
+          <w:lang w:val="en-US"/>
+        </w:rPr>
+        <w:t>endDate</w:t>
+      </w:r>
+      <w:proofErr w:type="spellEnd"/>
+      <w:r>
+        <w:rPr>
+          <w:rFonts w:cstheme="minorHAnsi"/>
+          <w:lang w:val="en-US"/>
+        </w:rPr>
+        <w:t>”: “End date must have the format YYY-MM-DD”</w:t>
       </w:r>
     </w:p>
     <w:p>
@@ -2227,24 +2245,40 @@
         <w:pStyle w:val="ListParagraph"/>
         <w:numPr>
           <w:ilvl w:val="0"/>
-          <w:numId w:val="5"/>
+          <w:numId w:val="8"/>
         </w:numPr>
-        <w:rPr>
-          <w:lang w:val="en-US"/>
-        </w:rPr>
-      </w:pPr>
-      <w:r>
-        <w:rPr>
-          <w:lang w:val="en-US"/>
-        </w:rPr>
-        <w:t xml:space="preserve">[Optional] Validate </w:t>
-      </w:r>
-      <w:r>
-        <w:rPr>
-          <w:lang w:val="en-US"/>
-        </w:rPr>
-        <w:t>the user input for membership type and start and end date.</w:t>
-      </w:r>
+        <w:spacing w:line="256" w:lineRule="auto"/>
+        <w:rPr>
+          <w:lang w:val="en-US" w:eastAsia="nl-NL"/>
+        </w:rPr>
+      </w:pPr>
+      <w:r>
+        <w:rPr>
+          <w:lang w:val="en-US" w:eastAsia="nl-NL"/>
+        </w:rPr>
+        <w:t>As an optional requirement, you can refactor your code so that the class “User” no longer has a field “</w:t>
+      </w:r>
+      <w:proofErr w:type="spellStart"/>
+      <w:r>
+        <w:rPr>
+          <w:lang w:val="en-US" w:eastAsia="nl-NL"/>
+        </w:rPr>
+        <w:t>membershipYears</w:t>
+      </w:r>
+      <w:proofErr w:type="spellEnd"/>
+      <w:r>
+        <w:rPr>
+          <w:lang w:val="en-US" w:eastAsia="nl-NL"/>
+        </w:rPr>
+        <w:t>”. It is replaced by the functionality of this story.</w:t>
+      </w:r>
+    </w:p>
+    <w:p>
+      <w:pPr>
+        <w:rPr>
+          <w:lang w:val="en-US"/>
+        </w:rPr>
+      </w:pPr>
     </w:p>
     <w:sectPr>
       <w:pgSz w:w="11906" w:h="16838"/>
@@ -2657,6 +2691,119 @@
     </w:lvl>
   </w:abstractNum>
   <w:abstractNum w:abstractNumId="3" w15:restartNumberingAfterBreak="0">
+    <w:nsid w:val="38957104"/>
+    <w:multiLevelType w:val="hybridMultilevel"/>
+    <w:tmpl w:val="DFFE9E9E"/>
+    <w:lvl w:ilvl="0" w:tplc="04130001">
+      <w:start w:val="1"/>
+      <w:numFmt w:val="bullet"/>
+      <w:lvlText w:val=""/>
+      <w:lvlJc w:val="left"/>
+      <w:pPr>
+        <w:ind w:left="720" w:hanging="360"/>
+      </w:pPr>
+      <w:rPr>
+        <w:rFonts w:ascii="Symbol" w:hAnsi="Symbol" w:hint="default"/>
+      </w:rPr>
+    </w:lvl>
+    <w:lvl w:ilvl="1" w:tplc="04130003">
+      <w:start w:val="1"/>
+      <w:numFmt w:val="bullet"/>
+      <w:lvlText w:val="o"/>
+      <w:lvlJc w:val="left"/>
+      <w:pPr>
+        <w:ind w:left="1440" w:hanging="360"/>
+      </w:pPr>
+      <w:rPr>
+        <w:rFonts w:ascii="Courier New" w:hAnsi="Courier New" w:cs="Times New Roman" w:hint="default"/>
+      </w:rPr>
+    </w:lvl>
+    <w:lvl w:ilvl="2" w:tplc="04130005">
+      <w:start w:val="1"/>
+      <w:numFmt w:val="bullet"/>
+      <w:lvlText w:val=""/>
+      <w:lvlJc w:val="left"/>
+      <w:pPr>
+        <w:ind w:left="2160" w:hanging="360"/>
+      </w:pPr>
+      <w:rPr>
+        <w:rFonts w:ascii="Wingdings" w:hAnsi="Wingdings" w:hint="default"/>
+      </w:rPr>
+    </w:lvl>
+    <w:lvl w:ilvl="3" w:tplc="04130001">
+      <w:start w:val="1"/>
+      <w:numFmt w:val="bullet"/>
+      <w:lvlText w:val=""/>
+      <w:lvlJc w:val="left"/>
+      <w:pPr>
+        <w:ind w:left="2880" w:hanging="360"/>
+      </w:pPr>
+      <w:rPr>
+        <w:rFonts w:ascii="Symbol" w:hAnsi="Symbol" w:hint="default"/>
+      </w:rPr>
+    </w:lvl>
+    <w:lvl w:ilvl="4" w:tplc="04130003">
+      <w:start w:val="1"/>
+      <w:numFmt w:val="bullet"/>
+      <w:lvlText w:val="o"/>
+      <w:lvlJc w:val="left"/>
+      <w:pPr>
+        <w:ind w:left="3600" w:hanging="360"/>
+      </w:pPr>
+      <w:rPr>
+        <w:rFonts w:ascii="Courier New" w:hAnsi="Courier New" w:cs="Times New Roman" w:hint="default"/>
+      </w:rPr>
+    </w:lvl>
+    <w:lvl w:ilvl="5" w:tplc="04130005">
+      <w:start w:val="1"/>
+      <w:numFmt w:val="bullet"/>
+      <w:lvlText w:val=""/>
+      <w:lvlJc w:val="left"/>
+      <w:pPr>
+        <w:ind w:left="4320" w:hanging="360"/>
+      </w:pPr>
+      <w:rPr>
+        <w:rFonts w:ascii="Wingdings" w:hAnsi="Wingdings" w:hint="default"/>
+      </w:rPr>
+    </w:lvl>
+    <w:lvl w:ilvl="6" w:tplc="04130001">
+      <w:start w:val="1"/>
+      <w:numFmt w:val="bullet"/>
+      <w:lvlText w:val=""/>
+      <w:lvlJc w:val="left"/>
+      <w:pPr>
+        <w:ind w:left="5040" w:hanging="360"/>
+      </w:pPr>
+      <w:rPr>
+        <w:rFonts w:ascii="Symbol" w:hAnsi="Symbol" w:hint="default"/>
+      </w:rPr>
+    </w:lvl>
+    <w:lvl w:ilvl="7" w:tplc="04130003">
+      <w:start w:val="1"/>
+      <w:numFmt w:val="bullet"/>
+      <w:lvlText w:val="o"/>
+      <w:lvlJc w:val="left"/>
+      <w:pPr>
+        <w:ind w:left="5760" w:hanging="360"/>
+      </w:pPr>
+      <w:rPr>
+        <w:rFonts w:ascii="Courier New" w:hAnsi="Courier New" w:cs="Times New Roman" w:hint="default"/>
+      </w:rPr>
+    </w:lvl>
+    <w:lvl w:ilvl="8" w:tplc="04130005">
+      <w:start w:val="1"/>
+      <w:numFmt w:val="bullet"/>
+      <w:lvlText w:val=""/>
+      <w:lvlJc w:val="left"/>
+      <w:pPr>
+        <w:ind w:left="6480" w:hanging="360"/>
+      </w:pPr>
+      <w:rPr>
+        <w:rFonts w:ascii="Wingdings" w:hAnsi="Wingdings" w:hint="default"/>
+      </w:rPr>
+    </w:lvl>
+  </w:abstractNum>
+  <w:abstractNum w:abstractNumId="4" w15:restartNumberingAfterBreak="0">
     <w:nsid w:val="43364058"/>
     <w:multiLevelType w:val="hybridMultilevel"/>
     <w:tmpl w:val="4934C5B2"/>
@@ -2779,13 +2926,55 @@
     <w:abstractNumId w:val="2"/>
   </w:num>
   <w:num w:numId="4" w16cid:durableId="1489519908">
-    <w:abstractNumId w:val="3"/>
+    <w:abstractNumId w:val="4"/>
   </w:num>
   <w:num w:numId="5" w16cid:durableId="660696648">
     <w:abstractNumId w:val="1"/>
   </w:num>
   <w:num w:numId="6" w16cid:durableId="1058090193">
     <w:abstractNumId w:val="0"/>
+  </w:num>
+  <w:num w:numId="7" w16cid:durableId="528642303">
+    <w:abstractNumId w:val="2"/>
+    <w:lvlOverride w:ilvl="0">
+      <w:startOverride w:val="1"/>
+    </w:lvlOverride>
+    <w:lvlOverride w:ilvl="1">
+      <w:startOverride w:val="1"/>
+    </w:lvlOverride>
+    <w:lvlOverride w:ilvl="2">
+      <w:startOverride w:val="1"/>
+    </w:lvlOverride>
+    <w:lvlOverride w:ilvl="3">
+      <w:startOverride w:val="1"/>
+    </w:lvlOverride>
+    <w:lvlOverride w:ilvl="4">
+      <w:startOverride w:val="1"/>
+    </w:lvlOverride>
+    <w:lvlOverride w:ilvl="5">
+      <w:startOverride w:val="1"/>
+    </w:lvlOverride>
+    <w:lvlOverride w:ilvl="6">
+      <w:startOverride w:val="1"/>
+    </w:lvlOverride>
+    <w:lvlOverride w:ilvl="7">
+      <w:startOverride w:val="1"/>
+    </w:lvlOverride>
+    <w:lvlOverride w:ilvl="8">
+      <w:startOverride w:val="1"/>
+    </w:lvlOverride>
+  </w:num>
+  <w:num w:numId="8" w16cid:durableId="62526698">
+    <w:abstractNumId w:val="3"/>
+    <w:lvlOverride w:ilvl="0"/>
+    <w:lvlOverride w:ilvl="1"/>
+    <w:lvlOverride w:ilvl="2"/>
+    <w:lvlOverride w:ilvl="3"/>
+    <w:lvlOverride w:ilvl="4"/>
+    <w:lvlOverride w:ilvl="5"/>
+    <w:lvlOverride w:ilvl="6"/>
+    <w:lvlOverride w:ilvl="7"/>
+    <w:lvlOverride w:ilvl="8"/>
   </w:num>
 </w:numbering>
 </file>
@@ -3276,6 +3465,7 @@
     <w:next w:val="Normal"/>
     <w:link w:val="Heading4Char"/>
     <w:uiPriority w:val="9"/>
+    <w:qFormat/>
     <w:rsid w:val="00C36337"/>
     <w:pPr>
       <w:keepNext/>
@@ -3820,7 +4010,7 @@
     <w:charset w:val="00"/>
     <w:family w:val="roman"/>
     <w:pitch w:val="variable"/>
-    <w:sig w:usb0="00000287" w:usb1="00000002" w:usb2="00000000" w:usb3="00000000" w:csb0="0000009F" w:csb1="00000000"/>
+    <w:sig w:usb0="00000287" w:usb1="00000000" w:usb2="00000000" w:usb3="00000000" w:csb0="0000009F" w:csb1="00000000"/>
   </w:font>
   <w:font w:name="Calibri Light">
     <w:panose1 w:val="020F0302020204030204"/>
@@ -3853,6 +4043,7 @@
     <w:rsid w:val="003353AA"/>
     <w:rsid w:val="007B470D"/>
     <w:rsid w:val="007F3258"/>
+    <w:rsid w:val="0084326B"/>
     <w:rsid w:val="00AE0252"/>
     <w:rsid w:val="00F05318"/>
     <w:rsid w:val="00FE5319"/>
@@ -4588,15 +4779,6 @@
 </file>
 
 <file path=customXml/item1.xml><?xml version="1.0" encoding="utf-8"?>
-<?mso-contentType ?>
-<FormTemplates xmlns="http://schemas.microsoft.com/sharepoint/v3/contenttype/forms">
-  <Display>DocumentLibraryForm</Display>
-  <Edit>DocumentLibraryForm</Edit>
-  <New>DocumentLibraryForm</New>
-</FormTemplates>
-</file>
-
-<file path=customXml/item2.xml><?xml version="1.0" encoding="utf-8"?>
 <p:properties xmlns:p="http://schemas.microsoft.com/office/2006/metadata/properties" xmlns:xsi="http://www.w3.org/2001/XMLSchema-instance" xmlns:pc="http://schemas.microsoft.com/office/infopath/2007/PartnerControls">
   <documentManagement>
     <lcf76f155ced4ddcb4097134ff3c332f xmlns="bebfbb31-f241-4af5-9f5c-754a7d553c11">
@@ -4604,6 +4786,15 @@
     </lcf76f155ced4ddcb4097134ff3c332f>
   </documentManagement>
 </p:properties>
+</file>
+
+<file path=customXml/item2.xml><?xml version="1.0" encoding="utf-8"?>
+<?mso-contentType ?>
+<FormTemplates xmlns="http://schemas.microsoft.com/sharepoint/v3/contenttype/forms">
+  <Display>DocumentLibraryForm</Display>
+  <Edit>DocumentLibraryForm</Edit>
+  <New>DocumentLibraryForm</New>
+</FormTemplates>
 </file>
 
 <file path=customXml/item3.xml><?xml version="1.0" encoding="utf-8"?>
@@ -4781,19 +4972,19 @@
 </file>
 
 <file path=customXml/itemProps1.xml><?xml version="1.0" encoding="utf-8"?>
-<ds:datastoreItem xmlns:ds="http://schemas.openxmlformats.org/officeDocument/2006/customXml" ds:itemID="{5C5E20F0-256D-4719-B43E-8B1727C1DDFF}">
+<ds:datastoreItem xmlns:ds="http://schemas.openxmlformats.org/officeDocument/2006/customXml" ds:itemID="{E87D772D-8613-4365-A09F-AC143F2FDE81}">
   <ds:schemaRefs>
-    <ds:schemaRef ds:uri="http://schemas.microsoft.com/sharepoint/v3/contenttype/forms"/>
+    <ds:schemaRef ds:uri="http://schemas.microsoft.com/office/2006/metadata/properties"/>
+    <ds:schemaRef ds:uri="http://schemas.microsoft.com/office/infopath/2007/PartnerControls"/>
+    <ds:schemaRef ds:uri="bebfbb31-f241-4af5-9f5c-754a7d553c11"/>
   </ds:schemaRefs>
 </ds:datastoreItem>
 </file>
 
 <file path=customXml/itemProps2.xml><?xml version="1.0" encoding="utf-8"?>
-<ds:datastoreItem xmlns:ds="http://schemas.openxmlformats.org/officeDocument/2006/customXml" ds:itemID="{E87D772D-8613-4365-A09F-AC143F2FDE81}">
+<ds:datastoreItem xmlns:ds="http://schemas.openxmlformats.org/officeDocument/2006/customXml" ds:itemID="{5C5E20F0-256D-4719-B43E-8B1727C1DDFF}">
   <ds:schemaRefs>
-    <ds:schemaRef ds:uri="http://schemas.microsoft.com/office/2006/metadata/properties"/>
-    <ds:schemaRef ds:uri="http://schemas.microsoft.com/office/infopath/2007/PartnerControls"/>
-    <ds:schemaRef ds:uri="bebfbb31-f241-4af5-9f5c-754a7d553c11"/>
+    <ds:schemaRef ds:uri="http://schemas.microsoft.com/sharepoint/v3/contenttype/forms"/>
   </ds:schemaRefs>
 </ds:datastoreItem>
 </file>

</xml_diff>